<commit_message>
Modificacion Comunicaciones y Roles
modificacion en matriz de comunicaciones y de roles.
</commit_message>
<xml_diff>
--- a/Entregables/Gestion de riesgos/Gestión de Riesgos.docx
+++ b/Entregables/Gestion de riesgos/Gestión de Riesgos.docx
@@ -708,8 +708,6 @@
           <w:sz w:val="32"/>
         </w:rPr>
       </w:pPr>
-      <w:bookmarkStart w:id="0" w:name="_GoBack"/>
-      <w:bookmarkEnd w:id="0"/>
       <w:r>
         <w:rPr>
           <w:rFonts w:ascii="Arial" w:eastAsia="Arial" w:hAnsi="Arial" w:cs="Arial"/>
@@ -1159,8 +1157,8 @@
           <w:szCs w:val="28"/>
         </w:rPr>
       </w:pPr>
-      <w:bookmarkStart w:id="1" w:name="_Toc257309330"/>
-      <w:bookmarkStart w:id="2" w:name="_Toc257309427"/>
+      <w:bookmarkStart w:id="0" w:name="_Toc257309330"/>
+      <w:bookmarkStart w:id="1" w:name="_Toc257309427"/>
       <w:r>
         <w:rPr>
           <w:rFonts w:ascii="Arial" w:hAnsi="Arial" w:cs="Arial"/>
@@ -1172,8 +1170,8 @@
         </w:rPr>
         <w:t>Objetivo</w:t>
       </w:r>
+      <w:bookmarkEnd w:id="0"/>
       <w:bookmarkEnd w:id="1"/>
-      <w:bookmarkEnd w:id="2"/>
     </w:p>
     <w:p>
       <w:pPr>
@@ -2062,7 +2060,7 @@
               <w:rPr>
                 <w:sz w:val="20"/>
               </w:rPr>
-              <w:t>Ignorar</w:t>
+              <w:t>Aceptar</w:t>
             </w:r>
           </w:p>
         </w:tc>
@@ -2085,6 +2083,8 @@
             </w:r>
           </w:p>
         </w:tc>
+        <w:bookmarkStart w:id="2" w:name="_GoBack"/>
+        <w:bookmarkEnd w:id="2"/>
       </w:tr>
     </w:tbl>
     <w:p>
@@ -3308,7 +3308,7 @@
           <v:shape id="_x0000_i1025" type="#_x0000_t75" style="width:301.5pt;height:239.25pt" o:ole="">
             <v:imagedata r:id="rId8" o:title=""/>
           </v:shape>
-          <o:OLEObject Type="Embed" ProgID="Visio.Drawing.11" ShapeID="_x0000_i1025" DrawAspect="Content" ObjectID="_1493036368" r:id="rId9"/>
+          <o:OLEObject Type="Embed" ProgID="Visio.Drawing.11" ShapeID="_x0000_i1025" DrawAspect="Content" ObjectID="_1493277386" r:id="rId9"/>
         </w:object>
       </w:r>
     </w:p>
@@ -3423,7 +3423,7 @@
           <w:r>
             <w:rPr>
               <w:noProof/>
-              <w:lang w:eastAsia="es-AR"/>
+              <w:lang w:val="es-ES" w:eastAsia="es-ES"/>
             </w:rPr>
             <w:drawing>
               <wp:inline distT="114300" distB="114300" distL="114300" distR="114300" wp14:anchorId="3DD4D0C9" wp14:editId="285A78FA">
@@ -3707,7 +3707,7 @@
 
 <file path=word/numbering.xml><?xml version="1.0" encoding="utf-8"?>
 <w:numbering xmlns:wpc="http://schemas.microsoft.com/office/word/2010/wordprocessingCanvas" xmlns:mc="http://schemas.openxmlformats.org/markup-compatibility/2006" xmlns:o="urn:schemas-microsoft-com:office:office" xmlns:r="http://schemas.openxmlformats.org/officeDocument/2006/relationships" xmlns:m="http://schemas.openxmlformats.org/officeDocument/2006/math" xmlns:v="urn:schemas-microsoft-com:vml" xmlns:wp14="http://schemas.microsoft.com/office/word/2010/wordprocessingDrawing" xmlns:wp="http://schemas.openxmlformats.org/drawingml/2006/wordprocessingDrawing" xmlns:w10="urn:schemas-microsoft-com:office:word" xmlns:w="http://schemas.openxmlformats.org/wordprocessingml/2006/main" xmlns:w14="http://schemas.microsoft.com/office/word/2010/wordml" xmlns:w15="http://schemas.microsoft.com/office/word/2012/wordml" xmlns:wpg="http://schemas.microsoft.com/office/word/2010/wordprocessingGroup" xmlns:wpi="http://schemas.microsoft.com/office/word/2010/wordprocessingInk" xmlns:wne="http://schemas.microsoft.com/office/word/2006/wordml" xmlns:wps="http://schemas.microsoft.com/office/word/2010/wordprocessingShape" mc:Ignorable="w14 w15 wp14">
-  <w:abstractNum w:abstractNumId="0">
+  <w:abstractNum w:abstractNumId="0" w15:restartNumberingAfterBreak="0">
     <w:nsid w:val="00061DD1"/>
     <w:multiLevelType w:val="hybridMultilevel"/>
     <w:tmpl w:val="0ADCE00A"/>
@@ -3820,7 +3820,7 @@
       </w:rPr>
     </w:lvl>
   </w:abstractNum>
-  <w:abstractNum w:abstractNumId="1">
+  <w:abstractNum w:abstractNumId="1" w15:restartNumberingAfterBreak="0">
     <w:nsid w:val="026E5D97"/>
     <w:multiLevelType w:val="hybridMultilevel"/>
     <w:tmpl w:val="60E81992"/>
@@ -3906,7 +3906,7 @@
       </w:pPr>
     </w:lvl>
   </w:abstractNum>
-  <w:abstractNum w:abstractNumId="2">
+  <w:abstractNum w:abstractNumId="2" w15:restartNumberingAfterBreak="0">
     <w:nsid w:val="0CA702CF"/>
     <w:multiLevelType w:val="multilevel"/>
     <w:tmpl w:val="81D8BCCE"/>
@@ -4047,13 +4047,13 @@
       </w:rPr>
     </w:lvl>
   </w:abstractNum>
-  <w:abstractNum w:abstractNumId="3">
+  <w:abstractNum w:abstractNumId="3" w15:restartNumberingAfterBreak="0">
     <w:nsid w:val="13667066"/>
     <w:multiLevelType w:val="multilevel"/>
     <w:tmpl w:val="81D8BCCE"/>
     <w:numStyleLink w:val="EstiloConvietas"/>
   </w:abstractNum>
-  <w:abstractNum w:abstractNumId="4">
+  <w:abstractNum w:abstractNumId="4" w15:restartNumberingAfterBreak="0">
     <w:nsid w:val="1FB7601A"/>
     <w:multiLevelType w:val="multilevel"/>
     <w:tmpl w:val="2C0A0025"/>
@@ -4148,7 +4148,7 @@
       </w:pPr>
     </w:lvl>
   </w:abstractNum>
-  <w:abstractNum w:abstractNumId="5">
+  <w:abstractNum w:abstractNumId="5" w15:restartNumberingAfterBreak="0">
     <w:nsid w:val="28CA7768"/>
     <w:multiLevelType w:val="hybridMultilevel"/>
     <w:tmpl w:val="553A0568"/>
@@ -4261,7 +4261,7 @@
       </w:rPr>
     </w:lvl>
   </w:abstractNum>
-  <w:abstractNum w:abstractNumId="6">
+  <w:abstractNum w:abstractNumId="6" w15:restartNumberingAfterBreak="0">
     <w:nsid w:val="291F42B0"/>
     <w:multiLevelType w:val="hybridMultilevel"/>
     <w:tmpl w:val="4CB29E02"/>
@@ -4347,7 +4347,7 @@
       </w:pPr>
     </w:lvl>
   </w:abstractNum>
-  <w:abstractNum w:abstractNumId="7">
+  <w:abstractNum w:abstractNumId="7" w15:restartNumberingAfterBreak="0">
     <w:nsid w:val="2F213C02"/>
     <w:multiLevelType w:val="hybridMultilevel"/>
     <w:tmpl w:val="D3D07610"/>
@@ -4460,7 +4460,7 @@
       </w:rPr>
     </w:lvl>
   </w:abstractNum>
-  <w:abstractNum w:abstractNumId="8">
+  <w:abstractNum w:abstractNumId="8" w15:restartNumberingAfterBreak="0">
     <w:nsid w:val="4BD039E4"/>
     <w:multiLevelType w:val="hybridMultilevel"/>
     <w:tmpl w:val="413054C2"/>
@@ -4546,7 +4546,7 @@
       </w:pPr>
     </w:lvl>
   </w:abstractNum>
-  <w:abstractNum w:abstractNumId="9">
+  <w:abstractNum w:abstractNumId="9" w15:restartNumberingAfterBreak="0">
     <w:nsid w:val="4F0B1FE0"/>
     <w:multiLevelType w:val="hybridMultilevel"/>
     <w:tmpl w:val="1176331A"/>
@@ -4659,7 +4659,7 @@
       </w:rPr>
     </w:lvl>
   </w:abstractNum>
-  <w:abstractNum w:abstractNumId="10">
+  <w:abstractNum w:abstractNumId="10" w15:restartNumberingAfterBreak="0">
     <w:nsid w:val="532201E3"/>
     <w:multiLevelType w:val="hybridMultilevel"/>
     <w:tmpl w:val="118EF398"/>
@@ -4748,7 +4748,7 @@
       </w:pPr>
     </w:lvl>
   </w:abstractNum>
-  <w:abstractNum w:abstractNumId="11">
+  <w:abstractNum w:abstractNumId="11" w15:restartNumberingAfterBreak="0">
     <w:nsid w:val="5EB519A5"/>
     <w:multiLevelType w:val="hybridMultilevel"/>
     <w:tmpl w:val="D956320A"/>
@@ -4834,7 +4834,7 @@
       </w:pPr>
     </w:lvl>
   </w:abstractNum>
-  <w:abstractNum w:abstractNumId="12">
+  <w:abstractNum w:abstractNumId="12" w15:restartNumberingAfterBreak="0">
     <w:nsid w:val="6B6422C1"/>
     <w:multiLevelType w:val="hybridMultilevel"/>
     <w:tmpl w:val="DE76E4D0"/>
@@ -4923,7 +4923,7 @@
       </w:pPr>
     </w:lvl>
   </w:abstractNum>
-  <w:abstractNum w:abstractNumId="13">
+  <w:abstractNum w:abstractNumId="13" w15:restartNumberingAfterBreak="0">
     <w:nsid w:val="77960304"/>
     <w:multiLevelType w:val="hybridMultilevel"/>
     <w:tmpl w:val="99306DF8"/>
@@ -5036,7 +5036,7 @@
       </w:rPr>
     </w:lvl>
   </w:abstractNum>
-  <w:abstractNum w:abstractNumId="14">
+  <w:abstractNum w:abstractNumId="14" w15:restartNumberingAfterBreak="0">
     <w:nsid w:val="7A526825"/>
     <w:multiLevelType w:val="hybridMultilevel"/>
     <w:tmpl w:val="4950F4A8"/>
@@ -6011,7 +6011,6 @@
       <w:spacing w:after="0" w:line="240" w:lineRule="auto"/>
     </w:pPr>
     <w:tblPr>
-      <w:tblInd w:w="0" w:type="dxa"/>
       <w:tblBorders>
         <w:top w:val="single" w:sz="4" w:space="0" w:color="auto"/>
         <w:left w:val="single" w:sz="4" w:space="0" w:color="auto"/>
@@ -6020,12 +6019,6 @@
         <w:insideH w:val="single" w:sz="4" w:space="0" w:color="auto"/>
         <w:insideV w:val="single" w:sz="4" w:space="0" w:color="auto"/>
       </w:tblBorders>
-      <w:tblCellMar>
-        <w:top w:w="0" w:type="dxa"/>
-        <w:left w:w="108" w:type="dxa"/>
-        <w:bottom w:w="0" w:type="dxa"/>
-        <w:right w:w="108" w:type="dxa"/>
-      </w:tblCellMar>
     </w:tblPr>
   </w:style>
   <w:style w:type="table" w:customStyle="1" w:styleId="Tabladecuadrcula1clara1">
@@ -6039,7 +6032,6 @@
     <w:tblPr>
       <w:tblStyleRowBandSize w:val="1"/>
       <w:tblStyleColBandSize w:val="1"/>
-      <w:tblInd w:w="0" w:type="dxa"/>
       <w:tblBorders>
         <w:top w:val="single" w:sz="4" w:space="0" w:color="999999" w:themeColor="text1" w:themeTint="66"/>
         <w:left w:val="single" w:sz="4" w:space="0" w:color="999999" w:themeColor="text1" w:themeTint="66"/>
@@ -6048,12 +6040,6 @@
         <w:insideH w:val="single" w:sz="4" w:space="0" w:color="999999" w:themeColor="text1" w:themeTint="66"/>
         <w:insideV w:val="single" w:sz="4" w:space="0" w:color="999999" w:themeColor="text1" w:themeTint="66"/>
       </w:tblBorders>
-      <w:tblCellMar>
-        <w:top w:w="0" w:type="dxa"/>
-        <w:left w:w="108" w:type="dxa"/>
-        <w:bottom w:w="0" w:type="dxa"/>
-        <w:right w:w="108" w:type="dxa"/>
-      </w:tblCellMar>
     </w:tblPr>
     <w:tblStylePr w:type="firstRow">
       <w:rPr>
@@ -6103,17 +6089,10 @@
     <w:tblPr>
       <w:tblStyleRowBandSize w:val="1"/>
       <w:tblStyleColBandSize w:val="1"/>
-      <w:tblInd w:w="0" w:type="dxa"/>
       <w:tblBorders>
         <w:top w:val="single" w:sz="4" w:space="0" w:color="7F7F7F" w:themeColor="text1" w:themeTint="80"/>
         <w:bottom w:val="single" w:sz="4" w:space="0" w:color="7F7F7F" w:themeColor="text1" w:themeTint="80"/>
       </w:tblBorders>
-      <w:tblCellMar>
-        <w:top w:w="0" w:type="dxa"/>
-        <w:left w:w="108" w:type="dxa"/>
-        <w:bottom w:w="0" w:type="dxa"/>
-        <w:right w:w="108" w:type="dxa"/>
-      </w:tblCellMar>
     </w:tblPr>
     <w:tblStylePr w:type="firstRow">
       <w:rPr>
@@ -6188,7 +6167,6 @@
       <w:spacing w:after="0" w:line="240" w:lineRule="auto"/>
     </w:pPr>
     <w:tblPr>
-      <w:tblInd w:w="0" w:type="dxa"/>
       <w:tblBorders>
         <w:top w:val="single" w:sz="4" w:space="0" w:color="BFBFBF" w:themeColor="background1" w:themeShade="BF"/>
         <w:left w:val="single" w:sz="4" w:space="0" w:color="BFBFBF" w:themeColor="background1" w:themeShade="BF"/>
@@ -6197,12 +6175,6 @@
         <w:insideH w:val="single" w:sz="4" w:space="0" w:color="BFBFBF" w:themeColor="background1" w:themeShade="BF"/>
         <w:insideV w:val="single" w:sz="4" w:space="0" w:color="BFBFBF" w:themeColor="background1" w:themeShade="BF"/>
       </w:tblBorders>
-      <w:tblCellMar>
-        <w:top w:w="0" w:type="dxa"/>
-        <w:left w:w="108" w:type="dxa"/>
-        <w:bottom w:w="0" w:type="dxa"/>
-        <w:right w:w="108" w:type="dxa"/>
-      </w:tblCellMar>
     </w:tblPr>
   </w:style>
   <w:style w:type="character" w:customStyle="1" w:styleId="Ttulo3Car">
@@ -6688,7 +6660,7 @@
 </file>
 
 <file path=customXml/itemProps1.xml><?xml version="1.0" encoding="utf-8"?>
-<ds:datastoreItem xmlns:ds="http://schemas.openxmlformats.org/officeDocument/2006/customXml" ds:itemID="{05CC460F-2CAE-4D1D-B4D6-E10C5DC6506E}">
+<ds:datastoreItem xmlns:ds="http://schemas.openxmlformats.org/officeDocument/2006/customXml" ds:itemID="{5D252FC4-AF69-4932-8D02-BA9D5F6018D1}">
   <ds:schemaRefs>
     <ds:schemaRef ds:uri="http://schemas.openxmlformats.org/officeDocument/2006/bibliography"/>
   </ds:schemaRefs>

</xml_diff>

<commit_message>
Plan de contingencia - Ejecucion
</commit_message>
<xml_diff>
--- a/Entregables/Gestion de riesgos/Gestión de Riesgos.docx
+++ b/Entregables/Gestion de riesgos/Gestión de Riesgos.docx
@@ -53,8 +53,6 @@
           <w:sz w:val="32"/>
         </w:rPr>
       </w:pPr>
-      <w:bookmarkStart w:id="0" w:name="_GoBack"/>
-      <w:bookmarkEnd w:id="0"/>
     </w:p>
     <w:p>
       <w:pPr>
@@ -709,7 +707,7 @@
     </w:p>
     <w:tbl>
       <w:tblPr>
-        <w:tblW w:w="9483" w:type="dxa"/>
+        <w:tblW w:w="9669" w:type="dxa"/>
         <w:jc w:val="center"/>
         <w:tblLayout w:type="fixed"/>
         <w:tblLook w:val="0000" w:firstRow="0" w:lastRow="0" w:firstColumn="0" w:lastColumn="0" w:noHBand="0" w:noVBand="0"/>
@@ -718,7 +716,7 @@
         <w:gridCol w:w="1728"/>
         <w:gridCol w:w="1102"/>
         <w:gridCol w:w="4298"/>
-        <w:gridCol w:w="2355"/>
+        <w:gridCol w:w="2541"/>
       </w:tblGrid>
       <w:tr>
         <w:trPr>
@@ -804,7 +802,7 @@
         </w:tc>
         <w:tc>
           <w:tcPr>
-            <w:tcW w:w="2355" w:type="dxa"/>
+            <w:tcW w:w="2541" w:type="dxa"/>
             <w:tcBorders>
               <w:top w:val="single" w:sz="6" w:space="0" w:color="000000"/>
               <w:left w:val="single" w:sz="6" w:space="0" w:color="000000"/>
@@ -912,7 +910,7 @@
         </w:tc>
         <w:tc>
           <w:tcPr>
-            <w:tcW w:w="2355" w:type="dxa"/>
+            <w:tcW w:w="2541" w:type="dxa"/>
             <w:tcBorders>
               <w:top w:val="single" w:sz="6" w:space="0" w:color="000000"/>
               <w:left w:val="single" w:sz="6" w:space="0" w:color="000000"/>
@@ -1050,7 +1048,7 @@
         </w:tc>
         <w:tc>
           <w:tcPr>
-            <w:tcW w:w="2355" w:type="dxa"/>
+            <w:tcW w:w="2541" w:type="dxa"/>
             <w:tcBorders>
               <w:top w:val="single" w:sz="6" w:space="0" w:color="000000"/>
               <w:left w:val="single" w:sz="6" w:space="0" w:color="000000"/>
@@ -1205,7 +1203,137 @@
         </w:tc>
         <w:tc>
           <w:tcPr>
-            <w:tcW w:w="2355" w:type="dxa"/>
+            <w:tcW w:w="2541" w:type="dxa"/>
+            <w:tcBorders>
+              <w:top w:val="single" w:sz="6" w:space="0" w:color="000000"/>
+              <w:left w:val="single" w:sz="6" w:space="0" w:color="000000"/>
+              <w:bottom w:val="single" w:sz="6" w:space="0" w:color="000000"/>
+              <w:right w:val="single" w:sz="6" w:space="0" w:color="000000"/>
+            </w:tcBorders>
+            <w:shd w:val="clear" w:color="auto" w:fill="FFFFFF"/>
+          </w:tcPr>
+          <w:p>
+            <w:pPr>
+              <w:tabs>
+                <w:tab w:val="center" w:pos="4320"/>
+                <w:tab w:val="right" w:pos="8640"/>
+              </w:tabs>
+              <w:rPr>
+                <w:rFonts w:ascii="Arial" w:eastAsia="Arial" w:hAnsi="Arial" w:cs="Arial"/>
+                <w:color w:val="000000"/>
+              </w:rPr>
+            </w:pPr>
+            <w:proofErr w:type="spellStart"/>
+            <w:r>
+              <w:rPr>
+                <w:rFonts w:ascii="Arial" w:eastAsia="Arial" w:hAnsi="Arial" w:cs="Arial"/>
+                <w:color w:val="000000"/>
+              </w:rPr>
+              <w:t>Rodriguez,Maximiliano</w:t>
+            </w:r>
+            <w:proofErr w:type="spellEnd"/>
+          </w:p>
+        </w:tc>
+      </w:tr>
+      <w:tr>
+        <w:trPr>
+          <w:jc w:val="center"/>
+        </w:trPr>
+        <w:tc>
+          <w:tcPr>
+            <w:tcW w:w="1728" w:type="dxa"/>
+            <w:tcBorders>
+              <w:top w:val="single" w:sz="6" w:space="0" w:color="000000"/>
+              <w:left w:val="single" w:sz="6" w:space="0" w:color="000000"/>
+              <w:bottom w:val="single" w:sz="6" w:space="0" w:color="000000"/>
+            </w:tcBorders>
+            <w:shd w:val="clear" w:color="auto" w:fill="FFFFFF"/>
+          </w:tcPr>
+          <w:p>
+            <w:pPr>
+              <w:tabs>
+                <w:tab w:val="center" w:pos="4320"/>
+                <w:tab w:val="right" w:pos="8640"/>
+              </w:tabs>
+              <w:jc w:val="center"/>
+              <w:rPr>
+                <w:rFonts w:ascii="Arial" w:eastAsia="Arial" w:hAnsi="Arial" w:cs="Arial"/>
+                <w:color w:val="000000"/>
+              </w:rPr>
+            </w:pPr>
+            <w:r>
+              <w:rPr>
+                <w:rFonts w:ascii="Arial" w:eastAsia="Arial" w:hAnsi="Arial" w:cs="Arial"/>
+                <w:color w:val="000000"/>
+              </w:rPr>
+              <w:t>25/5/2015</w:t>
+            </w:r>
+          </w:p>
+        </w:tc>
+        <w:tc>
+          <w:tcPr>
+            <w:tcW w:w="1102" w:type="dxa"/>
+            <w:tcBorders>
+              <w:top w:val="single" w:sz="6" w:space="0" w:color="000000"/>
+              <w:left w:val="single" w:sz="6" w:space="0" w:color="000000"/>
+              <w:bottom w:val="single" w:sz="6" w:space="0" w:color="000000"/>
+            </w:tcBorders>
+            <w:shd w:val="clear" w:color="auto" w:fill="FFFFFF"/>
+          </w:tcPr>
+          <w:p>
+            <w:pPr>
+              <w:tabs>
+                <w:tab w:val="center" w:pos="4320"/>
+                <w:tab w:val="right" w:pos="8640"/>
+              </w:tabs>
+              <w:jc w:val="center"/>
+              <w:rPr>
+                <w:rFonts w:ascii="Arial" w:eastAsia="Arial" w:hAnsi="Arial" w:cs="Arial"/>
+                <w:color w:val="000000"/>
+              </w:rPr>
+            </w:pPr>
+            <w:r>
+              <w:rPr>
+                <w:rFonts w:ascii="Arial" w:eastAsia="Arial" w:hAnsi="Arial" w:cs="Arial"/>
+                <w:color w:val="000000"/>
+              </w:rPr>
+              <w:t>2.2</w:t>
+            </w:r>
+          </w:p>
+        </w:tc>
+        <w:tc>
+          <w:tcPr>
+            <w:tcW w:w="4298" w:type="dxa"/>
+            <w:tcBorders>
+              <w:top w:val="single" w:sz="6" w:space="0" w:color="000000"/>
+              <w:left w:val="single" w:sz="6" w:space="0" w:color="000000"/>
+              <w:bottom w:val="single" w:sz="6" w:space="0" w:color="000000"/>
+            </w:tcBorders>
+            <w:shd w:val="clear" w:color="auto" w:fill="FFFFFF"/>
+          </w:tcPr>
+          <w:p>
+            <w:pPr>
+              <w:tabs>
+                <w:tab w:val="center" w:pos="4320"/>
+                <w:tab w:val="right" w:pos="8640"/>
+              </w:tabs>
+              <w:rPr>
+                <w:rFonts w:ascii="Arial" w:eastAsia="Arial" w:hAnsi="Arial" w:cs="Arial"/>
+                <w:color w:val="000000"/>
+              </w:rPr>
+            </w:pPr>
+            <w:r>
+              <w:rPr>
+                <w:rFonts w:ascii="Arial" w:eastAsia="Arial" w:hAnsi="Arial" w:cs="Arial"/>
+                <w:color w:val="000000"/>
+              </w:rPr>
+              <w:t>Elaboración de plan de contingencia para riesgos con alta probabilidad de ocurrencia</w:t>
+            </w:r>
+          </w:p>
+        </w:tc>
+        <w:tc>
+          <w:tcPr>
+            <w:tcW w:w="2541" w:type="dxa"/>
             <w:tcBorders>
               <w:top w:val="single" w:sz="6" w:space="0" w:color="000000"/>
               <w:left w:val="single" w:sz="6" w:space="0" w:color="000000"/>
@@ -1278,8 +1406,8 @@
           <w:szCs w:val="28"/>
         </w:rPr>
       </w:pPr>
-      <w:bookmarkStart w:id="1" w:name="_Toc257309330"/>
-      <w:bookmarkStart w:id="2" w:name="_Toc257309427"/>
+      <w:bookmarkStart w:id="0" w:name="_Toc257309330"/>
+      <w:bookmarkStart w:id="1" w:name="_Toc257309427"/>
       <w:r>
         <w:rPr>
           <w:rFonts w:ascii="Arial" w:hAnsi="Arial" w:cs="Arial"/>
@@ -1291,8 +1419,8 @@
         </w:rPr>
         <w:t>Objetivo</w:t>
       </w:r>
+      <w:bookmarkEnd w:id="0"/>
       <w:bookmarkEnd w:id="1"/>
-      <w:bookmarkEnd w:id="2"/>
     </w:p>
     <w:p>
       <w:pPr>
@@ -1365,14 +1493,14 @@
         <w:tblLook w:val="04A0" w:firstRow="1" w:lastRow="0" w:firstColumn="1" w:lastColumn="0" w:noHBand="0" w:noVBand="1"/>
       </w:tblPr>
       <w:tblGrid>
-        <w:gridCol w:w="378"/>
-        <w:gridCol w:w="3329"/>
+        <w:gridCol w:w="377"/>
+        <w:gridCol w:w="3075"/>
         <w:gridCol w:w="1081"/>
-        <w:gridCol w:w="2291"/>
-        <w:gridCol w:w="1485"/>
-        <w:gridCol w:w="1706"/>
+        <w:gridCol w:w="2146"/>
+        <w:gridCol w:w="1459"/>
+        <w:gridCol w:w="1651"/>
         <w:gridCol w:w="1141"/>
-        <w:gridCol w:w="954"/>
+        <w:gridCol w:w="1435"/>
         <w:gridCol w:w="857"/>
       </w:tblGrid>
       <w:tr>
@@ -1804,7 +1932,7 @@
               <w:rPr>
                 <w:sz w:val="20"/>
               </w:rPr>
-              <w:t>Mitigar</w:t>
+              <w:t>Mitigación y Contingencia</w:t>
             </w:r>
           </w:p>
         </w:tc>
@@ -1994,7 +2122,7 @@
               <w:rPr>
                 <w:sz w:val="20"/>
               </w:rPr>
-              <w:t>Mitigar</w:t>
+              <w:t>Mitigación</w:t>
             </w:r>
           </w:p>
         </w:tc>
@@ -2221,7 +2349,7 @@
               <w:rPr>
                 <w:sz w:val="20"/>
               </w:rPr>
-              <w:t>Aceptar</w:t>
+              <w:t>Mitigación</w:t>
             </w:r>
           </w:p>
         </w:tc>
@@ -2256,6 +2384,7 @@
         <w:rPr>
           <w:b/>
         </w:rPr>
+        <w:lastRenderedPageBreak/>
         <w:br w:type="page"/>
       </w:r>
     </w:p>
@@ -2464,6 +2593,12 @@
               </w:rPr>
               <w:t>1</w:t>
             </w:r>
+            <w:r>
+              <w:rPr>
+                <w:sz w:val="20"/>
+              </w:rPr>
+              <w:t>.1</w:t>
+            </w:r>
           </w:p>
         </w:tc>
         <w:tc>
@@ -2483,6 +2618,8 @@
               </w:rPr>
               <w:t>Mitigar</w:t>
             </w:r>
+            <w:bookmarkStart w:id="2" w:name="_GoBack"/>
+            <w:bookmarkEnd w:id="2"/>
           </w:p>
         </w:tc>
         <w:tc>
@@ -2558,6 +2695,122 @@
               </w:rPr>
               <w:t>Project Manager</w:t>
             </w:r>
+          </w:p>
+        </w:tc>
+      </w:tr>
+      <w:tr>
+        <w:trPr>
+          <w:cantSplit/>
+          <w:trHeight w:val="1260"/>
+          <w:jc w:val="center"/>
+        </w:trPr>
+        <w:tc>
+          <w:tcPr>
+            <w:tcW w:w="1204" w:type="dxa"/>
+            <w:vAlign w:val="center"/>
+          </w:tcPr>
+          <w:p>
+            <w:pPr>
+              <w:rPr>
+                <w:sz w:val="20"/>
+              </w:rPr>
+            </w:pPr>
+            <w:r>
+              <w:rPr>
+                <w:sz w:val="20"/>
+              </w:rPr>
+              <w:t>1</w:t>
+            </w:r>
+            <w:r>
+              <w:rPr>
+                <w:sz w:val="20"/>
+              </w:rPr>
+              <w:t>.2</w:t>
+            </w:r>
+          </w:p>
+        </w:tc>
+        <w:tc>
+          <w:tcPr>
+            <w:tcW w:w="2052" w:type="dxa"/>
+            <w:vAlign w:val="center"/>
+          </w:tcPr>
+          <w:p>
+            <w:pPr>
+              <w:rPr>
+                <w:sz w:val="20"/>
+              </w:rPr>
+            </w:pPr>
+            <w:r>
+              <w:rPr>
+                <w:sz w:val="20"/>
+              </w:rPr>
+              <w:t>Contingencia</w:t>
+            </w:r>
+          </w:p>
+        </w:tc>
+        <w:tc>
+          <w:tcPr>
+            <w:tcW w:w="2409" w:type="dxa"/>
+            <w:vAlign w:val="center"/>
+          </w:tcPr>
+          <w:p>
+            <w:pPr>
+              <w:rPr>
+                <w:sz w:val="20"/>
+              </w:rPr>
+            </w:pPr>
+            <w:r>
+              <w:rPr>
+                <w:sz w:val="20"/>
+              </w:rPr>
+              <w:t>Se redefinirán los tiempos por tarea y/o se modificará el calendario laboral</w:t>
+            </w:r>
+          </w:p>
+        </w:tc>
+        <w:tc>
+          <w:tcPr>
+            <w:tcW w:w="2977" w:type="dxa"/>
+            <w:vAlign w:val="center"/>
+          </w:tcPr>
+          <w:p>
+            <w:pPr>
+              <w:rPr>
+                <w:sz w:val="20"/>
+              </w:rPr>
+            </w:pPr>
+            <w:r>
+              <w:rPr>
+                <w:sz w:val="20"/>
+              </w:rPr>
+              <w:t>Retraso respecto de la planificación</w:t>
+            </w:r>
+          </w:p>
+        </w:tc>
+        <w:tc>
+          <w:tcPr>
+            <w:tcW w:w="1701" w:type="dxa"/>
+            <w:vAlign w:val="center"/>
+          </w:tcPr>
+          <w:p>
+            <w:pPr>
+              <w:rPr>
+                <w:sz w:val="20"/>
+              </w:rPr>
+            </w:pPr>
+            <w:r>
+              <w:rPr>
+                <w:sz w:val="20"/>
+              </w:rPr>
+              <w:t xml:space="preserve">Project </w:t>
+            </w:r>
+            <w:proofErr w:type="spellStart"/>
+            <w:r>
+              <w:rPr>
+                <w:sz w:val="20"/>
+              </w:rPr>
+              <w:t>Controller</w:t>
+            </w:r>
+            <w:proofErr w:type="spellEnd"/>
           </w:p>
         </w:tc>
       </w:tr>
@@ -3479,7 +3732,7 @@
           <v:shape id="_x0000_i1025" type="#_x0000_t75" style="width:301.5pt;height:239.25pt" o:ole="">
             <v:imagedata r:id="rId8" o:title=""/>
           </v:shape>
-          <o:OLEObject Type="Embed" ProgID="Visio.Drawing.11" ShapeID="_x0000_i1025" DrawAspect="Content" ObjectID="_1493648944" r:id="rId9"/>
+          <o:OLEObject Type="Embed" ProgID="Visio.Drawing.11" ShapeID="_x0000_i1025" DrawAspect="Content" ObjectID="_1506241283" r:id="rId9"/>
         </w:object>
       </w:r>
     </w:p>
@@ -3694,7 +3947,7 @@
                 <v:formulas/>
                 <v:path o:connecttype="segments"/>
               </v:shape>
-              <o:OLEObject Type="Embed" ProgID="PBrush" ShapeID="ole_rId2" DrawAspect="Content" ObjectID="_1493648945" r:id="rId3"/>
+              <o:OLEObject Type="Embed" ProgID="PBrush" ShapeID="ole_rId2" DrawAspect="Content" ObjectID="_1506241284" r:id="rId3"/>
             </w:object>
           </w:r>
         </w:p>
@@ -3824,7 +4077,7 @@
               <w:b/>
               <w:sz w:val="20"/>
             </w:rPr>
-            <w:t>.1</w:t>
+            <w:t>.2</w:t>
           </w:r>
         </w:p>
       </w:tc>
@@ -3855,7 +4108,7 @@
               <w:b/>
               <w:sz w:val="20"/>
             </w:rPr>
-            <w:t>20</w:t>
+            <w:t>25</w:t>
           </w:r>
           <w:r>
             <w:rPr>
@@ -6033,6 +6286,7 @@
   <w:style w:type="character" w:default="1" w:styleId="Fuentedeprrafopredeter">
     <w:name w:val="Default Paragraph Font"/>
     <w:uiPriority w:val="1"/>
+    <w:semiHidden/>
     <w:unhideWhenUsed/>
   </w:style>
   <w:style w:type="table" w:default="1" w:styleId="Tablanormal">
@@ -6849,7 +7103,7 @@
 </file>
 
 <file path=customXml/itemProps1.xml><?xml version="1.0" encoding="utf-8"?>
-<ds:datastoreItem xmlns:ds="http://schemas.openxmlformats.org/officeDocument/2006/customXml" ds:itemID="{AE1CADE3-A05D-4949-8D7E-366C2D9635A5}">
+<ds:datastoreItem xmlns:ds="http://schemas.openxmlformats.org/officeDocument/2006/customXml" ds:itemID="{B317B723-CACF-4EEC-826A-5504D9B22784}">
   <ds:schemaRefs>
     <ds:schemaRef ds:uri="http://schemas.openxmlformats.org/officeDocument/2006/bibliography"/>
   </ds:schemaRefs>

</xml_diff>